<commit_message>
Depotino 1.5.5 - ready to test
</commit_message>
<xml_diff>
--- a/Docs/Presentazione_TrenIno_v5.docx
+++ b/Docs/Presentazione_TrenIno_v5.docx
@@ -210,7 +210,6 @@
         </w:rPr>
         <w:t>Questo diorama ferroviario, chiamato “</w:t>
       </w:r>
-      <w:proofErr w:type="spellStart"/>
       <w:r>
         <w:rPr>
           <w:rFonts w:ascii="Calibri" w:hAnsi="Calibri"/>
@@ -221,7 +220,6 @@
         </w:rPr>
         <w:t>DepotIno</w:t>
       </w:r>
-      <w:proofErr w:type="spellEnd"/>
       <w:r>
         <w:rPr>
           <w:rFonts w:ascii="Calibri" w:hAnsi="Calibri"/>
@@ -886,7 +884,6 @@
         </w:rPr>
         <w:t xml:space="preserve">Ideato da </w:t>
       </w:r>
-      <w:proofErr w:type="spellStart"/>
       <w:r>
         <w:rPr>
           <w:b/>
@@ -895,7 +892,6 @@
         </w:rPr>
         <w:t>MezzanineLab</w:t>
       </w:r>
-      <w:proofErr w:type="spellEnd"/>
       <w:r>
         <w:rPr>
           <w:sz w:val="28"/>
@@ -952,23 +948,7 @@
           <w:sz w:val="28"/>
           <w:szCs w:val="28"/>
         </w:rPr>
-        <w:t xml:space="preserve"> </w:t>
-      </w:r>
-      <w:proofErr w:type="spellStart"/>
-      <w:r>
-        <w:rPr>
-          <w:sz w:val="28"/>
-          <w:szCs w:val="28"/>
-        </w:rPr>
-        <w:t>stud</w:t>
-      </w:r>
-      <w:proofErr w:type="spellEnd"/>
-      <w:r>
-        <w:rPr>
-          <w:sz w:val="28"/>
-          <w:szCs w:val="28"/>
-        </w:rPr>
-        <w:t xml:space="preserve">), è composto da più di </w:t>
+        <w:t xml:space="preserve"> stud), è composto da più di </w:t>
       </w:r>
       <w:r>
         <w:rPr>
@@ -1017,8 +997,19 @@
           <w:bCs/>
           <w:sz w:val="28"/>
           <w:szCs w:val="28"/>
-        </w:rPr>
-        <w:t>50</w:t>
+          <w:u w:val="single"/>
+        </w:rPr>
+        <w:t>10</w:t>
+      </w:r>
+      <w:r>
+        <w:rPr>
+          <w:b/>
+          <w:bCs/>
+          <w:sz w:val="28"/>
+          <w:szCs w:val="28"/>
+          <w:u w:val="single"/>
+        </w:rPr>
+        <w:t>0</w:t>
       </w:r>
       <w:r>
         <w:rPr>
@@ -1167,7 +1158,6 @@
         </w:rPr>
         <w:t xml:space="preserve">e la libreria </w:t>
       </w:r>
-      <w:proofErr w:type="spellStart"/>
       <w:r>
         <w:rPr>
           <w:rFonts w:cstheme="minorHAnsi"/>
@@ -1180,7 +1170,6 @@
         </w:rPr>
         <w:t>legoino</w:t>
       </w:r>
-      <w:proofErr w:type="spellEnd"/>
       <w:r>
         <w:rPr>
           <w:rFonts w:cstheme="minorHAnsi"/>
@@ -1189,29 +1178,7 @@
           <w:szCs w:val="28"/>
           <w:shd w:val="clear" w:color="auto" w:fill="FFFFFF"/>
         </w:rPr>
-        <w:t xml:space="preserve"> di Cornelius </w:t>
-      </w:r>
-      <w:proofErr w:type="spellStart"/>
-      <w:r>
-        <w:rPr>
-          <w:rFonts w:cstheme="minorHAnsi"/>
-          <w:color w:val="050505"/>
-          <w:sz w:val="28"/>
-          <w:szCs w:val="28"/>
-          <w:shd w:val="clear" w:color="auto" w:fill="FFFFFF"/>
-        </w:rPr>
-        <w:t>Munz</w:t>
-      </w:r>
-      <w:proofErr w:type="spellEnd"/>
-      <w:r>
-        <w:rPr>
-          <w:rFonts w:cstheme="minorHAnsi"/>
-          <w:color w:val="050505"/>
-          <w:sz w:val="28"/>
-          <w:szCs w:val="28"/>
-          <w:shd w:val="clear" w:color="auto" w:fill="FFFFFF"/>
-        </w:rPr>
-        <w:t>.</w:t>
+        <w:t xml:space="preserve"> di Cornelius Munz.</w:t>
       </w:r>
       <w:r>
         <w:rPr>
@@ -1382,7 +1349,7 @@
           <w:szCs w:val="28"/>
         </w:rPr>
         <w:drawing>
-          <wp:anchor distT="0" distB="0" distL="114300" distR="114300" simplePos="0" relativeHeight="251664384" behindDoc="1" locked="0" layoutInCell="1" allowOverlap="1" wp14:anchorId="4A9681E2" wp14:editId="478B2A38">
+          <wp:anchor distT="0" distB="0" distL="114300" distR="114300" simplePos="0" relativeHeight="251664384" behindDoc="1" locked="0" layoutInCell="1" allowOverlap="1" wp14:anchorId="4A9681E2" wp14:editId="025E284D">
             <wp:simplePos x="0" y="0"/>
             <wp:positionH relativeFrom="column">
               <wp:posOffset>8354604</wp:posOffset>

</xml_diff>